<commit_message>
Update 12. Solicitors Certificate Guarantor.docx
</commit_message>
<xml_diff>
--- a/SMSF/Purchase/Source/12. Solicitors Certificate Guarantor.docx
+++ b/SMSF/Purchase/Source/12. Solicitors Certificate Guarantor.docx
@@ -11,7 +11,6 @@
           <w:szCs w:val="20"/>
         </w:rPr>
       </w:pPr>
-      <w:proofErr w:type="gramStart"/>
       <w:r>
         <w:rPr>
           <w:sz w:val="16"/>
@@ -19,7 +18,6 @@
         </w:rPr>
         <w:t xml:space="preserve">{{ </w:t>
       </w:r>
-      <w:proofErr w:type="spellStart"/>
       <w:r>
         <w:rPr>
           <w:sz w:val="16"/>
@@ -34,47 +32,34 @@
         </w:rPr>
         <w:t>initials</w:t>
       </w:r>
-      <w:proofErr w:type="spellEnd"/>
-      <w:proofErr w:type="gramEnd"/>
       <w:r>
         <w:rPr>
           <w:sz w:val="16"/>
           <w:szCs w:val="16"/>
         </w:rPr>
-        <w:t xml:space="preserve"> }</w:t>
-      </w:r>
-      <w:proofErr w:type="gramStart"/>
+        <w:t xml:space="preserve"> }}</w:t>
+      </w:r>
       <w:r>
         <w:rPr>
           <w:sz w:val="16"/>
           <w:szCs w:val="16"/>
         </w:rPr>
-        <w:t>}</w:t>
+        <w:t>:</w:t>
       </w:r>
       <w:r>
         <w:rPr>
           <w:sz w:val="16"/>
           <w:szCs w:val="16"/>
         </w:rPr>
-        <w:t>:</w:t>
+        <w:t xml:space="preserve">{{ </w:t>
       </w:r>
       <w:r>
         <w:rPr>
           <w:sz w:val="16"/>
           <w:szCs w:val="16"/>
         </w:rPr>
-        <w:t xml:space="preserve">{{ </w:t>
-      </w:r>
-      <w:proofErr w:type="spellStart"/>
-      <w:r>
-        <w:rPr>
-          <w:sz w:val="16"/>
-          <w:szCs w:val="16"/>
-        </w:rPr>
         <w:t>matternumber</w:t>
       </w:r>
-      <w:proofErr w:type="spellEnd"/>
-      <w:proofErr w:type="gramEnd"/>
       <w:r>
         <w:rPr>
           <w:sz w:val="16"/>
@@ -594,7 +579,6 @@
         </w:rPr>
         <w:t xml:space="preserve">Of </w:t>
       </w:r>
-      <w:proofErr w:type="gramStart"/>
       <w:r>
         <w:rPr>
           <w:rFonts w:ascii="Arial" w:hAnsi="Arial" w:cs="Arial"/>
@@ -623,9 +607,8 @@
           <w:sz w:val="18"/>
           <w:szCs w:val="18"/>
         </w:rPr>
-        <w:t>ADDRESSLINE</w:t>
-      </w:r>
-      <w:proofErr w:type="gramEnd"/>
+        <w:t>ADDRESSLINE1</w:t>
+      </w:r>
       <w:r>
         <w:rPr>
           <w:rFonts w:ascii="Arial" w:hAnsi="Arial" w:cs="Arial"/>
@@ -634,7 +617,7 @@
           <w:sz w:val="18"/>
           <w:szCs w:val="18"/>
         </w:rPr>
-        <w:t>1</w:t>
+        <w:t xml:space="preserve"> }}</w:t>
       </w:r>
       <w:r>
         <w:rPr>
@@ -644,7 +627,7 @@
           <w:sz w:val="18"/>
           <w:szCs w:val="18"/>
         </w:rPr>
-        <w:t xml:space="preserve"> }}</w:t>
+        <w:t xml:space="preserve">, </w:t>
       </w:r>
       <w:r>
         <w:rPr>
@@ -654,9 +637,18 @@
           <w:sz w:val="18"/>
           <w:szCs w:val="18"/>
         </w:rPr>
-        <w:t xml:space="preserve">, </w:t>
-      </w:r>
-      <w:proofErr w:type="gramStart"/>
+        <w:t xml:space="preserve">{{ </w:t>
+      </w:r>
+      <w:r>
+        <w:rPr>
+          <w:rFonts w:ascii="Arial" w:hAnsi="Arial" w:cs="Arial"/>
+          <w:spacing w:val="-7"/>
+          <w:w w:val="105"/>
+          <w:sz w:val="18"/>
+          <w:szCs w:val="18"/>
+        </w:rPr>
+        <w:t>GUARANTORS</w:t>
+      </w:r>
       <w:r>
         <w:rPr>
           <w:rFonts w:ascii="Arial" w:hAnsi="Arial" w:cs="Arial"/>
@@ -665,6 +657,36 @@
           <w:sz w:val="18"/>
           <w:szCs w:val="18"/>
         </w:rPr>
+        <w:t>UBURB</w:t>
+      </w:r>
+      <w:r>
+        <w:rPr>
+          <w:rFonts w:ascii="Arial" w:hAnsi="Arial" w:cs="Arial"/>
+          <w:caps/>
+          <w:noProof/>
+          <w:sz w:val="18"/>
+          <w:szCs w:val="18"/>
+        </w:rPr>
+        <w:t xml:space="preserve"> }}</w:t>
+      </w:r>
+      <w:r>
+        <w:rPr>
+          <w:rFonts w:ascii="Arial" w:hAnsi="Arial" w:cs="Arial"/>
+          <w:caps/>
+          <w:noProof/>
+          <w:sz w:val="18"/>
+          <w:szCs w:val="18"/>
+        </w:rPr>
+        <w:t xml:space="preserve"> </w:t>
+      </w:r>
+      <w:r>
+        <w:rPr>
+          <w:rFonts w:ascii="Arial" w:hAnsi="Arial" w:cs="Arial"/>
+          <w:caps/>
+          <w:noProof/>
+          <w:sz w:val="18"/>
+          <w:szCs w:val="18"/>
+        </w:rPr>
         <w:t xml:space="preserve">{{ </w:t>
       </w:r>
       <w:r>
@@ -675,7 +697,7 @@
           <w:sz w:val="18"/>
           <w:szCs w:val="18"/>
         </w:rPr>
-        <w:t>GUARANTORS</w:t>
+        <w:t>GUARANTOR</w:t>
       </w:r>
       <w:r>
         <w:rPr>
@@ -685,9 +707,8 @@
           <w:sz w:val="18"/>
           <w:szCs w:val="18"/>
         </w:rPr>
-        <w:t>UBURB</w:t>
-      </w:r>
-      <w:proofErr w:type="gramEnd"/>
+        <w:t>STATE</w:t>
+      </w:r>
       <w:r>
         <w:rPr>
           <w:rFonts w:ascii="Arial" w:hAnsi="Arial" w:cs="Arial"/>
@@ -708,7 +729,6 @@
         </w:rPr>
         <w:t xml:space="preserve"> </w:t>
       </w:r>
-      <w:proofErr w:type="gramStart"/>
       <w:r>
         <w:rPr>
           <w:rFonts w:ascii="Arial" w:hAnsi="Arial" w:cs="Arial"/>
@@ -727,7 +747,7 @@
           <w:sz w:val="18"/>
           <w:szCs w:val="18"/>
         </w:rPr>
-        <w:t>GUARANTOR</w:t>
+        <w:t>GUARANTORPOSTCODE</w:t>
       </w:r>
       <w:r>
         <w:rPr>
@@ -737,59 +757,6 @@
           <w:sz w:val="18"/>
           <w:szCs w:val="18"/>
         </w:rPr>
-        <w:t>STATE</w:t>
-      </w:r>
-      <w:proofErr w:type="gramEnd"/>
-      <w:r>
-        <w:rPr>
-          <w:rFonts w:ascii="Arial" w:hAnsi="Arial" w:cs="Arial"/>
-          <w:caps/>
-          <w:noProof/>
-          <w:sz w:val="18"/>
-          <w:szCs w:val="18"/>
-        </w:rPr>
-        <w:t xml:space="preserve"> }}</w:t>
-      </w:r>
-      <w:r>
-        <w:rPr>
-          <w:rFonts w:ascii="Arial" w:hAnsi="Arial" w:cs="Arial"/>
-          <w:caps/>
-          <w:noProof/>
-          <w:sz w:val="18"/>
-          <w:szCs w:val="18"/>
-        </w:rPr>
-        <w:t xml:space="preserve"> </w:t>
-      </w:r>
-      <w:proofErr w:type="gramStart"/>
-      <w:r>
-        <w:rPr>
-          <w:rFonts w:ascii="Arial" w:hAnsi="Arial" w:cs="Arial"/>
-          <w:caps/>
-          <w:noProof/>
-          <w:sz w:val="18"/>
-          <w:szCs w:val="18"/>
-        </w:rPr>
-        <w:t xml:space="preserve">{{ </w:t>
-      </w:r>
-      <w:r>
-        <w:rPr>
-          <w:rFonts w:ascii="Arial" w:hAnsi="Arial" w:cs="Arial"/>
-          <w:spacing w:val="-7"/>
-          <w:w w:val="105"/>
-          <w:sz w:val="18"/>
-          <w:szCs w:val="18"/>
-        </w:rPr>
-        <w:t>GUARANTORPOSTCODE</w:t>
-      </w:r>
-      <w:proofErr w:type="gramEnd"/>
-      <w:r>
-        <w:rPr>
-          <w:rFonts w:ascii="Arial" w:hAnsi="Arial" w:cs="Arial"/>
-          <w:caps/>
-          <w:noProof/>
-          <w:sz w:val="18"/>
-          <w:szCs w:val="18"/>
-        </w:rPr>
         <w:t xml:space="preserve"> }}</w:t>
       </w:r>
       <w:r>
@@ -949,7 +916,6 @@
         </w:rPr>
         <w:t xml:space="preserve"> (</w:t>
       </w:r>
-      <w:proofErr w:type="gramStart"/>
       <w:r>
         <w:rPr>
           <w:rFonts w:ascii="Arial" w:hAnsi="Arial" w:cs="Arial"/>
@@ -958,7 +924,6 @@
         </w:rPr>
         <w:t xml:space="preserve">{{ </w:t>
       </w:r>
-      <w:proofErr w:type="spellStart"/>
       <w:r>
         <w:rPr>
           <w:rFonts w:ascii="Arial" w:hAnsi="Arial" w:cs="Arial"/>
@@ -967,8 +932,6 @@
         </w:rPr>
         <w:t>Bordetallnames</w:t>
       </w:r>
-      <w:proofErr w:type="spellEnd"/>
-      <w:proofErr w:type="gramEnd"/>
       <w:r>
         <w:rPr>
           <w:rFonts w:ascii="Arial" w:hAnsi="Arial" w:cs="Arial"/>
@@ -985,7 +948,6 @@
         </w:rPr>
         <w:t xml:space="preserve"> ACN </w:t>
       </w:r>
-      <w:proofErr w:type="gramStart"/>
       <w:r>
         <w:rPr>
           <w:rFonts w:ascii="Arial" w:hAnsi="Arial" w:cs="Arial"/>
@@ -1000,42 +962,15 @@
           <w:sz w:val="18"/>
           <w:szCs w:val="18"/>
         </w:rPr>
-        <w:t>BORDET</w:t>
-      </w:r>
-      <w:proofErr w:type="gramEnd"/>
-      <w:r>
-        <w:rPr>
-          <w:rFonts w:ascii="Arial" w:hAnsi="Arial" w:cs="Arial"/>
-          <w:sz w:val="18"/>
-          <w:szCs w:val="18"/>
-        </w:rPr>
-        <w:t>1</w:t>
-      </w:r>
-      <w:proofErr w:type="gramStart"/>
-      <w:r>
-        <w:rPr>
-          <w:rFonts w:ascii="Arial" w:hAnsi="Arial" w:cs="Arial"/>
-          <w:sz w:val="18"/>
-          <w:szCs w:val="18"/>
-        </w:rPr>
-        <w:t>ACN</w:t>
-      </w:r>
-      <w:r>
-        <w:rPr>
-          <w:rFonts w:ascii="Arial" w:hAnsi="Arial" w:cs="Arial"/>
-          <w:sz w:val="18"/>
-          <w:szCs w:val="18"/>
-        </w:rPr>
-        <w:t xml:space="preserve"> }</w:t>
-      </w:r>
-      <w:proofErr w:type="gramEnd"/>
-      <w:r>
-        <w:rPr>
-          <w:rFonts w:ascii="Arial" w:hAnsi="Arial" w:cs="Arial"/>
-          <w:sz w:val="18"/>
-          <w:szCs w:val="18"/>
-        </w:rPr>
-        <w:t>}</w:t>
+        <w:t>BORDET1ACN</w:t>
+      </w:r>
+      <w:r>
+        <w:rPr>
+          <w:rFonts w:ascii="Arial" w:hAnsi="Arial" w:cs="Arial"/>
+          <w:sz w:val="18"/>
+          <w:szCs w:val="18"/>
+        </w:rPr>
+        <w:t xml:space="preserve"> }}</w:t>
       </w:r>
       <w:r>
         <w:rPr>
@@ -1142,7 +1077,31 @@
           <w:sz w:val="18"/>
           <w:szCs w:val="18"/>
         </w:rPr>
-        <w:t>(3)             Mortgage over &lt;&lt;PROPDETALLSECADD&gt;&gt;</w:t>
+        <w:t xml:space="preserve">(3)             Mortgage over </w:t>
+      </w:r>
+      <w:r>
+        <w:rPr>
+          <w:rFonts w:ascii="Arial" w:hAnsi="Arial" w:cs="Arial"/>
+          <w:sz w:val="18"/>
+          <w:szCs w:val="18"/>
+        </w:rPr>
+        <w:t xml:space="preserve">{{ </w:t>
+      </w:r>
+      <w:r>
+        <w:rPr>
+          <w:rFonts w:ascii="Arial" w:hAnsi="Arial" w:cs="Arial"/>
+          <w:sz w:val="18"/>
+          <w:szCs w:val="18"/>
+        </w:rPr>
+        <w:t>PROPDETALLSECADD</w:t>
+      </w:r>
+      <w:r>
+        <w:rPr>
+          <w:rFonts w:ascii="Arial" w:hAnsi="Arial" w:cs="Arial"/>
+          <w:sz w:val="18"/>
+          <w:szCs w:val="18"/>
+        </w:rPr>
+        <w:t xml:space="preserve"> }}</w:t>
       </w:r>
     </w:p>
     <w:p>
@@ -1282,19 +1241,8 @@
           <w:sz w:val="18"/>
           <w:szCs w:val="18"/>
         </w:rPr>
-        <w:t xml:space="preserve">the general nature and effect of the </w:t>
-      </w:r>
-      <w:proofErr w:type="gramStart"/>
-      <w:r>
-        <w:rPr>
-          <w:rFonts w:ascii="Arial" w:hAnsi="Arial" w:cs="Arial"/>
-          <w:color w:val="1A1A1A"/>
-          <w:sz w:val="18"/>
-          <w:szCs w:val="18"/>
-        </w:rPr>
-        <w:t>Documents;</w:t>
-      </w:r>
-      <w:proofErr w:type="gramEnd"/>
+        <w:t>the general nature and effect of the Documents;</w:t>
+      </w:r>
     </w:p>
     <w:p>
       <w:pPr>
@@ -1342,19 +1290,8 @@
           <w:sz w:val="18"/>
           <w:szCs w:val="18"/>
         </w:rPr>
-        <w:t xml:space="preserve">all amounts owed by the Borrower to you and substantial arrears of interest and </w:t>
-      </w:r>
-      <w:proofErr w:type="gramStart"/>
-      <w:r>
-        <w:rPr>
-          <w:rFonts w:ascii="Arial" w:hAnsi="Arial" w:cs="Arial"/>
-          <w:color w:val="1A1A1A"/>
-          <w:sz w:val="18"/>
-          <w:szCs w:val="18"/>
-        </w:rPr>
-        <w:t>costs;</w:t>
-      </w:r>
-      <w:proofErr w:type="gramEnd"/>
+        <w:t>all amounts owed by the Borrower to you and substantial arrears of interest and costs;</w:t>
+      </w:r>
     </w:p>
     <w:p>
       <w:pPr>
@@ -1564,19 +1501,8 @@
           <w:sz w:val="18"/>
           <w:szCs w:val="18"/>
         </w:rPr>
-        <w:t xml:space="preserve">the risk involved in any business the Borrower is undertaking with the proposed </w:t>
-      </w:r>
-      <w:proofErr w:type="gramStart"/>
-      <w:r>
-        <w:rPr>
-          <w:rFonts w:ascii="Arial" w:hAnsi="Arial" w:cs="Arial"/>
-          <w:color w:val="1A1A1A"/>
-          <w:sz w:val="18"/>
-          <w:szCs w:val="18"/>
-        </w:rPr>
-        <w:t>loan;</w:t>
-      </w:r>
-      <w:proofErr w:type="gramEnd"/>
+        <w:t>the risk involved in any business the Borrower is undertaking with the proposed loan;</w:t>
+      </w:r>
     </w:p>
     <w:p>
       <w:pPr>
@@ -1602,19 +1528,8 @@
           <w:sz w:val="18"/>
           <w:szCs w:val="18"/>
         </w:rPr>
-        <w:t xml:space="preserve">the risk of the Borrower </w:t>
-      </w:r>
-      <w:proofErr w:type="gramStart"/>
-      <w:r>
-        <w:rPr>
-          <w:rFonts w:ascii="Arial" w:hAnsi="Arial" w:cs="Arial"/>
-          <w:color w:val="1A1A1A"/>
-          <w:sz w:val="18"/>
-          <w:szCs w:val="18"/>
-        </w:rPr>
-        <w:t>defaulting;</w:t>
-      </w:r>
-      <w:proofErr w:type="gramEnd"/>
+        <w:t>the risk of the Borrower defaulting;</w:t>
+      </w:r>
     </w:p>
     <w:p>
       <w:pPr>
@@ -1859,25 +1774,7 @@
           <w:szCs w:val="18"/>
         </w:rPr>
         <w:tab/>
-        <w:t xml:space="preserve">the viability of the transaction which the borrower was </w:t>
-      </w:r>
-      <w:proofErr w:type="gramStart"/>
-      <w:r>
-        <w:rPr>
-          <w:rFonts w:ascii="Arial" w:hAnsi="Arial" w:cs="Arial"/>
-          <w:sz w:val="18"/>
-          <w:szCs w:val="18"/>
-        </w:rPr>
-        <w:t>undertaking;</w:t>
-      </w:r>
-      <w:proofErr w:type="gramEnd"/>
-      <w:r>
-        <w:rPr>
-          <w:rFonts w:ascii="Arial" w:hAnsi="Arial" w:cs="Arial"/>
-          <w:sz w:val="18"/>
-          <w:szCs w:val="18"/>
-        </w:rPr>
-        <w:t xml:space="preserve"> </w:t>
+        <w:t xml:space="preserve">the viability of the transaction which the borrower was undertaking; </w:t>
       </w:r>
     </w:p>
     <w:p>
@@ -2152,19 +2049,8 @@
           <w:sz w:val="18"/>
           <w:szCs w:val="18"/>
         </w:rPr>
-        <w:t xml:space="preserve">the Guarantor had read the Documents and understood the general nature and effect of the </w:t>
-      </w:r>
-      <w:proofErr w:type="gramStart"/>
-      <w:r>
-        <w:rPr>
-          <w:rFonts w:ascii="Arial" w:hAnsi="Arial" w:cs="Arial"/>
-          <w:color w:val="1A1A1A"/>
-          <w:sz w:val="18"/>
-          <w:szCs w:val="18"/>
-        </w:rPr>
-        <w:t>Documents;</w:t>
-      </w:r>
-      <w:proofErr w:type="gramEnd"/>
+        <w:t>the Guarantor had read the Documents and understood the general nature and effect of the Documents;</w:t>
+      </w:r>
     </w:p>
     <w:p>
       <w:pPr>
@@ -2716,7 +2602,6 @@
           <w:szCs w:val="20"/>
         </w:rPr>
       </w:pPr>
-      <w:proofErr w:type="gramStart"/>
       <w:r>
         <w:rPr>
           <w:sz w:val="16"/>
@@ -2725,7 +2610,6 @@
         <w:lastRenderedPageBreak/>
         <w:t xml:space="preserve">{{ </w:t>
       </w:r>
-      <w:proofErr w:type="spellStart"/>
       <w:r>
         <w:rPr>
           <w:sz w:val="16"/>
@@ -2740,45 +2624,34 @@
         </w:rPr>
         <w:t>initials</w:t>
       </w:r>
-      <w:proofErr w:type="spellEnd"/>
-      <w:proofErr w:type="gramEnd"/>
       <w:r>
         <w:rPr>
           <w:sz w:val="16"/>
           <w:szCs w:val="16"/>
         </w:rPr>
-        <w:t xml:space="preserve"> }</w:t>
-      </w:r>
-      <w:proofErr w:type="gramStart"/>
+        <w:t xml:space="preserve"> }}</w:t>
+      </w:r>
       <w:r>
         <w:rPr>
           <w:sz w:val="16"/>
           <w:szCs w:val="16"/>
         </w:rPr>
-        <w:t>}</w:t>
+        <w:t>:</w:t>
       </w:r>
       <w:r>
         <w:rPr>
           <w:sz w:val="16"/>
           <w:szCs w:val="16"/>
         </w:rPr>
-        <w:t>:</w:t>
+        <w:t xml:space="preserve">{{ </w:t>
       </w:r>
       <w:r>
         <w:rPr>
           <w:sz w:val="16"/>
           <w:szCs w:val="16"/>
         </w:rPr>
-        <w:t xml:space="preserve">{{ </w:t>
-      </w:r>
-      <w:r>
-        <w:rPr>
-          <w:sz w:val="16"/>
-          <w:szCs w:val="16"/>
-        </w:rPr>
         <w:t>MATTERNUMBER</w:t>
       </w:r>
-      <w:proofErr w:type="gramEnd"/>
       <w:r>
         <w:rPr>
           <w:sz w:val="16"/>
@@ -4552,36 +4425,8 @@
           <w:szCs w:val="18"/>
         </w:rPr>
         <w:tab/>
-        <w:t xml:space="preserve">the                            day of                                            </w:t>
-      </w:r>
-      <w:proofErr w:type="gramStart"/>
-      <w:r>
-        <w:rPr>
-          <w:rFonts w:ascii="Arial" w:hAnsi="Arial" w:cs="Arial"/>
-          <w:sz w:val="18"/>
-          <w:szCs w:val="18"/>
-        </w:rPr>
-        <w:t xml:space="preserve">  ,</w:t>
-      </w:r>
-      <w:proofErr w:type="gramEnd"/>
-      <w:r>
-        <w:rPr>
-          <w:rFonts w:ascii="Arial" w:hAnsi="Arial" w:cs="Arial"/>
-          <w:sz w:val="18"/>
-          <w:szCs w:val="18"/>
-        </w:rPr>
-        <w:t xml:space="preserve"> 20  </w:t>
-      </w:r>
-      <w:proofErr w:type="gramStart"/>
-      <w:r>
-        <w:rPr>
-          <w:rFonts w:ascii="Arial" w:hAnsi="Arial" w:cs="Arial"/>
-          <w:sz w:val="18"/>
-          <w:szCs w:val="18"/>
-        </w:rPr>
-        <w:t xml:space="preserve">  .</w:t>
-      </w:r>
-      <w:proofErr w:type="gramEnd"/>
+        <w:t>the                            day of                                              , 20    .</w:t>
+      </w:r>
     </w:p>
     <w:p>
       <w:pPr>
@@ -4703,7 +4548,6 @@
           <w:szCs w:val="20"/>
         </w:rPr>
       </w:pPr>
-      <w:proofErr w:type="gramStart"/>
       <w:r>
         <w:rPr>
           <w:sz w:val="16"/>
@@ -4712,7 +4556,6 @@
         <w:lastRenderedPageBreak/>
         <w:t xml:space="preserve">{{ </w:t>
       </w:r>
-      <w:proofErr w:type="spellStart"/>
       <w:r>
         <w:rPr>
           <w:sz w:val="16"/>
@@ -4727,47 +4570,34 @@
         </w:rPr>
         <w:t>initials</w:t>
       </w:r>
-      <w:proofErr w:type="spellEnd"/>
-      <w:proofErr w:type="gramEnd"/>
       <w:r>
         <w:rPr>
           <w:sz w:val="16"/>
           <w:szCs w:val="16"/>
         </w:rPr>
-        <w:t xml:space="preserve"> }</w:t>
-      </w:r>
-      <w:proofErr w:type="gramStart"/>
+        <w:t xml:space="preserve"> }}</w:t>
+      </w:r>
       <w:r>
         <w:rPr>
           <w:sz w:val="16"/>
           <w:szCs w:val="16"/>
         </w:rPr>
-        <w:t>}</w:t>
+        <w:t>:</w:t>
       </w:r>
       <w:r>
         <w:rPr>
           <w:sz w:val="16"/>
           <w:szCs w:val="16"/>
         </w:rPr>
-        <w:t>:</w:t>
+        <w:t xml:space="preserve">{{ </w:t>
       </w:r>
       <w:r>
         <w:rPr>
           <w:sz w:val="16"/>
           <w:szCs w:val="16"/>
         </w:rPr>
-        <w:t xml:space="preserve">{{ </w:t>
-      </w:r>
-      <w:proofErr w:type="spellStart"/>
-      <w:r>
-        <w:rPr>
-          <w:sz w:val="16"/>
-          <w:szCs w:val="16"/>
-        </w:rPr>
         <w:t>matternumber</w:t>
       </w:r>
-      <w:proofErr w:type="spellEnd"/>
-      <w:proofErr w:type="gramEnd"/>
       <w:r>
         <w:rPr>
           <w:sz w:val="16"/>
@@ -4908,18 +4738,8 @@
           <w:sz w:val="18"/>
           <w:szCs w:val="18"/>
         </w:rPr>
-        <w:t xml:space="preserve">the solicitor has signed a certificate at my </w:t>
-      </w:r>
-      <w:proofErr w:type="gramStart"/>
-      <w:r>
-        <w:rPr>
-          <w:rFonts w:ascii="Arial" w:hAnsi="Arial" w:cs="Arial"/>
-          <w:sz w:val="18"/>
-          <w:szCs w:val="18"/>
-        </w:rPr>
-        <w:t>request;</w:t>
-      </w:r>
-      <w:proofErr w:type="gramEnd"/>
+        <w:t>the solicitor has signed a certificate at my request;</w:t>
+      </w:r>
     </w:p>
     <w:p>
       <w:pPr>
@@ -4945,70 +4765,14 @@
           <w:szCs w:val="18"/>
         </w:rPr>
       </w:pPr>
-      <w:proofErr w:type="spellStart"/>
-      <w:r>
-        <w:rPr>
-          <w:rFonts w:ascii="Arial" w:hAnsi="Arial" w:cs="Arial"/>
-          <w:sz w:val="18"/>
-          <w:szCs w:val="18"/>
-        </w:rPr>
-        <w:t>my</w:t>
-      </w:r>
-      <w:proofErr w:type="spellEnd"/>
-      <w:r>
-        <w:rPr>
-          <w:rFonts w:ascii="Arial" w:hAnsi="Arial" w:cs="Arial"/>
-          <w:sz w:val="18"/>
-          <w:szCs w:val="18"/>
-        </w:rPr>
-        <w:t xml:space="preserve">/our name and address </w:t>
-      </w:r>
-      <w:proofErr w:type="gramStart"/>
-      <w:r>
-        <w:rPr>
-          <w:rFonts w:ascii="Arial" w:hAnsi="Arial" w:cs="Arial"/>
-          <w:sz w:val="18"/>
-          <w:szCs w:val="18"/>
-        </w:rPr>
-        <w:t>is</w:t>
-      </w:r>
-      <w:proofErr w:type="gramEnd"/>
-      <w:r>
-        <w:rPr>
-          <w:rFonts w:ascii="Arial" w:hAnsi="Arial" w:cs="Arial"/>
-          <w:sz w:val="18"/>
-          <w:szCs w:val="18"/>
-        </w:rPr>
-        <w:t xml:space="preserve"> correctly recorded above </w:t>
-      </w:r>
-      <w:proofErr w:type="gramStart"/>
-      <w:r>
-        <w:rPr>
-          <w:rFonts w:ascii="Arial" w:hAnsi="Arial" w:cs="Arial"/>
-          <w:sz w:val="18"/>
-          <w:szCs w:val="18"/>
-        </w:rPr>
-        <w:t>and on the certificate</w:t>
-      </w:r>
-      <w:proofErr w:type="gramEnd"/>
-      <w:r>
-        <w:rPr>
-          <w:rFonts w:ascii="Arial" w:hAnsi="Arial" w:cs="Arial"/>
-          <w:sz w:val="18"/>
-          <w:szCs w:val="18"/>
-        </w:rPr>
-        <w:t xml:space="preserve"> given by the solicitor and I/we have provided proof of my/our identity in the manner recorded in the </w:t>
-      </w:r>
-      <w:proofErr w:type="gramStart"/>
-      <w:r>
-        <w:rPr>
-          <w:rFonts w:ascii="Arial" w:hAnsi="Arial" w:cs="Arial"/>
-          <w:sz w:val="18"/>
-          <w:szCs w:val="18"/>
-        </w:rPr>
-        <w:t>certificate;</w:t>
-      </w:r>
-      <w:proofErr w:type="gramEnd"/>
+      <w:r>
+        <w:rPr>
+          <w:rFonts w:ascii="Arial" w:hAnsi="Arial" w:cs="Arial"/>
+          <w:sz w:val="18"/>
+          <w:szCs w:val="18"/>
+        </w:rPr>
+        <w:t>my/our name and address is correctly recorded above and on the certificate given by the solicitor and I/we have provided proof of my/our identity in the manner recorded in the certificate;</w:t>
+      </w:r>
     </w:p>
     <w:p>
       <w:pPr>
@@ -5038,18 +4802,8 @@
           <w:sz w:val="18"/>
           <w:szCs w:val="18"/>
         </w:rPr>
-        <w:t xml:space="preserve">I/we did attend the office of the certifying solicitor on the date recorded in the certificate for the purposes of receiving legal advice on the nature and effect of the documents referred to in the </w:t>
-      </w:r>
-      <w:proofErr w:type="gramStart"/>
-      <w:r>
-        <w:rPr>
-          <w:rFonts w:ascii="Arial" w:hAnsi="Arial" w:cs="Arial"/>
-          <w:sz w:val="18"/>
-          <w:szCs w:val="18"/>
-        </w:rPr>
-        <w:t>certificate;</w:t>
-      </w:r>
-      <w:proofErr w:type="gramEnd"/>
+        <w:t>I/we did attend the office of the certifying solicitor on the date recorded in the certificate for the purposes of receiving legal advice on the nature and effect of the documents referred to in the certificate;</w:t>
+      </w:r>
     </w:p>
     <w:p>
       <w:pPr>
@@ -5079,18 +4833,8 @@
           <w:sz w:val="18"/>
           <w:szCs w:val="18"/>
         </w:rPr>
-        <w:t xml:space="preserve">I/we have received the explanations referred to and have stated to the solicitor that I/we understand those </w:t>
-      </w:r>
-      <w:proofErr w:type="gramStart"/>
-      <w:r>
-        <w:rPr>
-          <w:rFonts w:ascii="Arial" w:hAnsi="Arial" w:cs="Arial"/>
-          <w:sz w:val="18"/>
-          <w:szCs w:val="18"/>
-        </w:rPr>
-        <w:t>explanations;</w:t>
-      </w:r>
-      <w:proofErr w:type="gramEnd"/>
+        <w:t>I/we have received the explanations referred to and have stated to the solicitor that I/we understand those explanations;</w:t>
+      </w:r>
     </w:p>
     <w:p>
       <w:pPr>
@@ -5120,18 +4864,8 @@
           <w:sz w:val="18"/>
           <w:szCs w:val="18"/>
         </w:rPr>
-        <w:t xml:space="preserve">the maters recorded in the certificate are true and </w:t>
-      </w:r>
-      <w:proofErr w:type="gramStart"/>
-      <w:r>
-        <w:rPr>
-          <w:rFonts w:ascii="Arial" w:hAnsi="Arial" w:cs="Arial"/>
-          <w:sz w:val="18"/>
-          <w:szCs w:val="18"/>
-        </w:rPr>
-        <w:t>correct;</w:t>
-      </w:r>
-      <w:proofErr w:type="gramEnd"/>
+        <w:t>the maters recorded in the certificate are true and correct;</w:t>
+      </w:r>
     </w:p>
     <w:p>
       <w:pPr>
@@ -5161,18 +4895,8 @@
           <w:sz w:val="18"/>
           <w:szCs w:val="18"/>
         </w:rPr>
-        <w:t xml:space="preserve">I/we confirm these matters by my signature to this acknowledgement and to the </w:t>
-      </w:r>
-      <w:proofErr w:type="gramStart"/>
-      <w:r>
-        <w:rPr>
-          <w:rFonts w:ascii="Arial" w:hAnsi="Arial" w:cs="Arial"/>
-          <w:sz w:val="18"/>
-          <w:szCs w:val="18"/>
-        </w:rPr>
-        <w:t>certificate;</w:t>
-      </w:r>
-      <w:proofErr w:type="gramEnd"/>
+        <w:t>I/we confirm these matters by my signature to this acknowledgement and to the certificate;</w:t>
+      </w:r>
     </w:p>
     <w:p>
       <w:pPr>
@@ -5202,25 +4926,7 @@
           <w:sz w:val="18"/>
           <w:szCs w:val="18"/>
         </w:rPr>
-        <w:t xml:space="preserve">*a translator was present and translated all written and spoken words to me and my </w:t>
-      </w:r>
-      <w:proofErr w:type="gramStart"/>
-      <w:r>
-        <w:rPr>
-          <w:rFonts w:ascii="Arial" w:hAnsi="Arial" w:cs="Arial"/>
-          <w:sz w:val="18"/>
-          <w:szCs w:val="18"/>
-        </w:rPr>
-        <w:t>responses;</w:t>
-      </w:r>
-      <w:proofErr w:type="gramEnd"/>
-      <w:r>
-        <w:rPr>
-          <w:rFonts w:ascii="Arial" w:hAnsi="Arial" w:cs="Arial"/>
-          <w:sz w:val="18"/>
-          <w:szCs w:val="18"/>
-        </w:rPr>
-        <w:t xml:space="preserve"> OR</w:t>
+        <w:t>*a translator was present and translated all written and spoken words to me and my responses; OR</w:t>
       </w:r>
     </w:p>
     <w:p>
@@ -5579,7 +5285,7 @@
 
 <file path=word/numbering.xml><?xml version="1.0" encoding="utf-8"?>
 <w:numbering xmlns:wpc="http://schemas.microsoft.com/office/word/2010/wordprocessingCanvas" xmlns:cx="http://schemas.microsoft.com/office/drawing/2014/chartex" xmlns:cx1="http://schemas.microsoft.com/office/drawing/2015/9/8/chartex" xmlns:cx2="http://schemas.microsoft.com/office/drawing/2015/10/21/chartex" xmlns:cx3="http://schemas.microsoft.com/office/drawing/2016/5/9/chartex" xmlns:cx4="http://schemas.microsoft.com/office/drawing/2016/5/10/chartex" xmlns:cx5="http://schemas.microsoft.com/office/drawing/2016/5/11/chartex" xmlns:cx6="http://schemas.microsoft.com/office/drawing/2016/5/12/chartex" xmlns:cx7="http://schemas.microsoft.com/office/drawing/2016/5/13/chartex" xmlns:cx8="http://schemas.microsoft.com/office/drawing/2016/5/14/chartex" xmlns:mc="http://schemas.openxmlformats.org/markup-compatibility/2006" xmlns:aink="http://schemas.microsoft.com/office/drawing/2016/ink" xmlns:am3d="http://schemas.microsoft.com/office/drawing/2017/model3d" xmlns:o="urn:schemas-microsoft-com:office:office" xmlns:oel="http://schemas.microsoft.com/office/2019/extlst" xmlns:r="http://schemas.openxmlformats.org/officeDocument/2006/relationships" xmlns:m="http://schemas.openxmlformats.org/officeDocument/2006/math" xmlns:v="urn:schemas-microsoft-com:vml" xmlns:wp14="http://schemas.microsoft.com/office/word/2010/wordprocessingDrawing" xmlns:wp="http://schemas.openxmlformats.org/drawingml/2006/wordprocessingDrawing" xmlns:w10="urn:schemas-microsoft-com:office:word" xmlns:w="http://schemas.openxmlformats.org/wordprocessingml/2006/main" xmlns:w14="http://schemas.microsoft.com/office/word/2010/wordml" xmlns:w15="http://schemas.microsoft.com/office/word/2012/wordml" xmlns:w16cex="http://schemas.microsoft.com/office/word/2018/wordml/cex" xmlns:w16cid="http://schemas.microsoft.com/office/word/2016/wordml/cid" xmlns:w16="http://schemas.microsoft.com/office/word/2018/wordml" xmlns:w16du="http://schemas.microsoft.com/office/word/2023/wordml/word16du" xmlns:w16sdtdh="http://schemas.microsoft.com/office/word/2020/wordml/sdtdatahash" xmlns:w16sdtfl="http://schemas.microsoft.com/office/word/2024/wordml/sdtformatlock" xmlns:w16se="http://schemas.microsoft.com/office/word/2015/wordml/symex" xmlns:wpg="http://schemas.microsoft.com/office/word/2010/wordprocessingGroup" xmlns:wpi="http://schemas.microsoft.com/office/word/2010/wordprocessingInk" xmlns:wne="http://schemas.microsoft.com/office/word/2006/wordml" xmlns:wps="http://schemas.microsoft.com/office/word/2010/wordprocessingShape" mc:Ignorable="w14 w15 w16se w16cid w16 w16cex w16sdtdh w16sdtfl w16du wp14">
-  <w:abstractNum w:abstractNumId="0" w15:restartNumberingAfterBreak="0">
+  <w:abstractNum w:abstractNumId="1" w15:restartNumberingAfterBreak="0">
     <w:nsid w:val="09B40227"/>
     <w:multiLevelType w:val="hybridMultilevel"/>
     <w:tmpl w:val="6170591A"/>
@@ -5692,7 +5398,7 @@
       </w:rPr>
     </w:lvl>
   </w:abstractNum>
-  <w:abstractNum w:abstractNumId="1" w15:restartNumberingAfterBreak="0">
+  <w:abstractNum w:abstractNumId="2" w15:restartNumberingAfterBreak="0">
     <w:nsid w:val="22222C58"/>
     <w:multiLevelType w:val="hybridMultilevel"/>
     <w:tmpl w:val="EC54190E"/>
@@ -5805,7 +5511,7 @@
       </w:rPr>
     </w:lvl>
   </w:abstractNum>
-  <w:abstractNum w:abstractNumId="2" w15:restartNumberingAfterBreak="0">
+  <w:abstractNum w:abstractNumId="3" w15:restartNumberingAfterBreak="0">
     <w:nsid w:val="3180278A"/>
     <w:multiLevelType w:val="hybridMultilevel"/>
     <w:tmpl w:val="DC649E56"/>
@@ -5945,7 +5651,7 @@
       </w:rPr>
     </w:lvl>
   </w:abstractNum>
-  <w:abstractNum w:abstractNumId="3" w15:restartNumberingAfterBreak="0">
+  <w:abstractNum w:abstractNumId="4" w15:restartNumberingAfterBreak="0">
     <w:nsid w:val="4C94182F"/>
     <w:multiLevelType w:val="hybridMultilevel"/>
     <w:tmpl w:val="33E4068E"/>
@@ -6058,7 +5764,7 @@
       </w:rPr>
     </w:lvl>
   </w:abstractNum>
-  <w:abstractNum w:abstractNumId="4" w15:restartNumberingAfterBreak="0">
+  <w:abstractNum w:abstractNumId="5" w15:restartNumberingAfterBreak="0">
     <w:nsid w:val="55491E07"/>
     <w:multiLevelType w:val="hybridMultilevel"/>
     <w:tmpl w:val="6AC806BA"/>
@@ -6171,7 +5877,7 @@
       </w:rPr>
     </w:lvl>
   </w:abstractNum>
-  <w:abstractNum w:abstractNumId="5" w15:restartNumberingAfterBreak="0">
+  <w:abstractNum w:abstractNumId="6" w15:restartNumberingAfterBreak="0">
     <w:nsid w:val="562C0C9B"/>
     <w:multiLevelType w:val="hybridMultilevel"/>
     <w:tmpl w:val="707CD95E"/>
@@ -6398,25 +6104,25 @@
     </w:lvl>
   </w:abstractNum>
   <w:num w:numId="1" w16cid:durableId="1596859280">
+    <w:abstractNumId w:val="3"/>
+  </w:num>
+  <w:num w:numId="2" w16cid:durableId="925260925">
+    <w:abstractNumId w:val="6"/>
+  </w:num>
+  <w:num w:numId="3" w16cid:durableId="2001077018">
+    <w:abstractNumId w:val="4"/>
+  </w:num>
+  <w:num w:numId="4" w16cid:durableId="26372471">
     <w:abstractNumId w:val="2"/>
   </w:num>
-  <w:num w:numId="2" w16cid:durableId="925260925">
-    <w:abstractNumId w:val="5"/>
-  </w:num>
-  <w:num w:numId="3" w16cid:durableId="2001077018">
-    <w:abstractNumId w:val="3"/>
-  </w:num>
-  <w:num w:numId="4" w16cid:durableId="26372471">
+  <w:num w:numId="5" w16cid:durableId="1271085144">
     <w:abstractNumId w:val="1"/>
-  </w:num>
-  <w:num w:numId="5" w16cid:durableId="1271085144">
-    <w:abstractNumId w:val="0"/>
   </w:num>
   <w:num w:numId="6" w16cid:durableId="1233081971">
     <w:abstractNumId w:val="7"/>
   </w:num>
   <w:num w:numId="7" w16cid:durableId="1878659019">
-    <w:abstractNumId w:val="4"/>
+    <w:abstractNumId w:val="5"/>
   </w:num>
 </w:numbering>
 </file>

</xml_diff>